<commit_message>
Respuestas Actividades Clase 4
</commit_message>
<xml_diff>
--- a/Actividades clase 4.docx
+++ b/Actividades clase 4.docx
@@ -107,18 +107,24 @@
     <w:p>
       <w:pPr>
         <w:pStyle w:val="Prrafodelista"/>
-        <w:numPr>
-          <w:ilvl w:val="0"/>
-          <w:numId w:val="11"/>
-        </w:numPr>
+      </w:pPr>
+    </w:p>
+    <w:p>
+      <w:pPr>
+        <w:pStyle w:val="Prrafodelista"/>
+      </w:pPr>
+      <w:r>
+        <w:t>Es el proceso de monitorear y gestionar cambios en un sistema informático, ya sea un software, sistema de archivos u otro.</w:t>
+      </w:r>
+    </w:p>
+    <w:p>
+      <w:pPr>
+        <w:pStyle w:val="Prrafodelista"/>
         <w:rPr>
           <w:b/>
           <w:bCs/>
         </w:rPr>
       </w:pPr>
-      <w:r>
-        <w:t>¿Cuál es la importancia del tener un sistema de control de versiones?</w:t>
-      </w:r>
     </w:p>
     <w:p>
       <w:pPr>
@@ -133,7 +139,15 @@
         </w:rPr>
       </w:pPr>
       <w:r>
-        <w:t>¿Qué implica un sistema de control de versiones?</w:t>
+        <w:t>¿Cuál es la importancia del tener un sistema de control de versiones?</w:t>
+      </w:r>
+    </w:p>
+    <w:p>
+      <w:pPr>
+        <w:ind w:left="708"/>
+      </w:pPr>
+      <w:r>
+        <w:t>Dar un seguimiento de los cambios realizados al sistema a lo largo del proyecto.</w:t>
       </w:r>
     </w:p>
     <w:p>
@@ -149,8 +163,30 @@
         </w:rPr>
       </w:pPr>
       <w:r>
-        <w:t>¿Cuáles son las ventajas de un tener un control de versiones?</w:t>
-      </w:r>
+        <w:t>¿Qué implica un sistema de control de versiones?</w:t>
+      </w:r>
+    </w:p>
+    <w:p>
+      <w:pPr>
+        <w:pStyle w:val="Prrafodelista"/>
+      </w:pPr>
+    </w:p>
+    <w:p>
+      <w:pPr>
+        <w:pStyle w:val="Prrafodelista"/>
+      </w:pPr>
+      <w:r>
+        <w:t>Compromiso con el reporte de los cambios realizados y su correcta información y/o publicación en el software de control de cambios siguiendo las reglas de best practices de la empresa.</w:t>
+      </w:r>
+    </w:p>
+    <w:p>
+      <w:pPr>
+        <w:pStyle w:val="Prrafodelista"/>
+        <w:rPr>
+          <w:b/>
+          <w:bCs/>
+        </w:rPr>
+      </w:pPr>
     </w:p>
     <w:p>
       <w:pPr>
@@ -165,7 +201,84 @@
         </w:rPr>
       </w:pPr>
       <w:r>
-        <w:t>¿Cuál es el ciclo habitual de un sistema de control de versiones?</w:t>
+        <w:t>¿Cuáles son las ventajas de un tener un control de versiones?</w:t>
+      </w:r>
+    </w:p>
+    <w:p>
+      <w:pPr>
+        <w:ind w:left="708"/>
+      </w:pPr>
+      <w:r>
+        <w:t>Facilidad de realizar un roll over si los cambios no dan resultados satisfactorio</w:t>
+      </w:r>
+      <w:r>
+        <w:t>s.</w:t>
+      </w:r>
+    </w:p>
+    <w:p>
+      <w:pPr>
+        <w:ind w:left="708"/>
+      </w:pPr>
+      <w:r>
+        <w:t>Mayor manejo del proyecto</w:t>
+      </w:r>
+      <w:r>
+        <w:t xml:space="preserve"> y sus diferentes versiones</w:t>
+      </w:r>
+    </w:p>
+    <w:p>
+      <w:pPr>
+        <w:ind w:left="708"/>
+      </w:pPr>
+      <w:r>
+        <w:t>Prevenci</w:t>
+      </w:r>
+      <w:r>
+        <w:t xml:space="preserve">ón de </w:t>
+      </w:r>
+      <w:r>
+        <w:t>errores</w:t>
+      </w:r>
+      <w:r>
+        <w:t xml:space="preserve"> </w:t>
+      </w:r>
+      <w:r>
+        <w:t>y facilidad de recuperación de estos.</w:t>
+      </w:r>
+    </w:p>
+    <w:p>
+      <w:pPr>
+        <w:ind w:left="708"/>
+      </w:pPr>
+      <w:r>
+        <w:t>Redu</w:t>
+      </w:r>
+      <w:r>
+        <w:t>c</w:t>
+      </w:r>
+      <w:r>
+        <w:t>ci</w:t>
+      </w:r>
+      <w:r>
+        <w:t>ó</w:t>
+      </w:r>
+      <w:r>
+        <w:t>n de</w:t>
+      </w:r>
+      <w:r>
+        <w:t>l</w:t>
+      </w:r>
+      <w:r>
+        <w:t xml:space="preserve"> tiempo </w:t>
+      </w:r>
+      <w:r>
+        <w:t xml:space="preserve">de búsqueda de </w:t>
+      </w:r>
+      <w:r>
+        <w:t>datos previos</w:t>
+      </w:r>
+      <w:r>
+        <w:t>.</w:t>
       </w:r>
     </w:p>
     <w:p>
@@ -181,7 +294,80 @@
         </w:rPr>
       </w:pPr>
       <w:r>
-        <w:t>Cite algunas de las herramientas que existen para control de versiones</w:t>
+        <w:t>¿Cuál es el ciclo habitual de un sistema de control de versiones?</w:t>
+      </w:r>
+    </w:p>
+    <w:p>
+      <w:pPr>
+        <w:ind w:left="708"/>
+      </w:pPr>
+      <w:r>
+        <w:rPr>
+          <w:noProof/>
+        </w:rPr>
+        <w:drawing>
+          <wp:inline distT="0" distB="0" distL="0" distR="0" wp14:anchorId="3F0D9EE9" wp14:editId="0EC726AB">
+            <wp:extent cx="4304416" cy="1317430"/>
+            <wp:effectExtent l="0" t="0" r="1270" b="0"/>
+            <wp:docPr id="1" name="Imagen 1"/>
+            <wp:cNvGraphicFramePr>
+              <a:graphicFrameLocks xmlns:a="http://schemas.openxmlformats.org/drawingml/2006/main" noChangeAspect="1"/>
+            </wp:cNvGraphicFramePr>
+            <a:graphic xmlns:a="http://schemas.openxmlformats.org/drawingml/2006/main">
+              <a:graphicData uri="http://schemas.openxmlformats.org/drawingml/2006/picture">
+                <pic:pic xmlns:pic="http://schemas.openxmlformats.org/drawingml/2006/picture">
+                  <pic:nvPicPr>
+                    <pic:cNvPr id="0" name="Picture 1"/>
+                    <pic:cNvPicPr>
+                      <a:picLocks noChangeAspect="1" noChangeArrowheads="1"/>
+                    </pic:cNvPicPr>
+                  </pic:nvPicPr>
+                  <pic:blipFill>
+                    <a:blip r:embed="rId8">
+                      <a:extLst>
+                        <a:ext uri="{28A0092B-C50C-407E-A947-70E740481C1C}">
+                          <a14:useLocalDpi xmlns:a14="http://schemas.microsoft.com/office/drawing/2010/main" val="0"/>
+                        </a:ext>
+                      </a:extLst>
+                    </a:blip>
+                    <a:srcRect/>
+                    <a:stretch>
+                      <a:fillRect/>
+                    </a:stretch>
+                  </pic:blipFill>
+                  <pic:spPr bwMode="auto">
+                    <a:xfrm>
+                      <a:off x="0" y="0"/>
+                      <a:ext cx="4323850" cy="1323378"/>
+                    </a:xfrm>
+                    <a:prstGeom prst="rect">
+                      <a:avLst/>
+                    </a:prstGeom>
+                    <a:noFill/>
+                    <a:ln>
+                      <a:noFill/>
+                    </a:ln>
+                  </pic:spPr>
+                </pic:pic>
+              </a:graphicData>
+            </a:graphic>
+          </wp:inline>
+        </w:drawing>
+      </w:r>
+    </w:p>
+    <w:p>
+      <w:pPr>
+        <w:ind w:left="708"/>
+      </w:pPr>
+      <w:r>
+        <w:t xml:space="preserve">El proceso inicia con la creación de un repositorio y la creación de una rama de desarrollo, esta rama debe de pasar por la fase de desarrollo y revisión de problemas, antes de hacer </w:t>
+      </w:r>
+      <w:r>
+        <w:lastRenderedPageBreak/>
+        <w:t xml:space="preserve">un </w:t>
+      </w:r>
+      <w:r>
+        <w:t>reléase, este proceso se ejecuta las veces que se considere necesaria hasta encontrar la resolución del problema.</w:t>
       </w:r>
     </w:p>
     <w:p>
@@ -197,8 +383,74 @@
         </w:rPr>
       </w:pPr>
       <w:r>
-        <w:t>¿Cuál es la diferencia entre trabajar con bloqueo o sin bloqueo?</w:t>
-      </w:r>
+        <w:t>Cite algunas de las herramientas que existen para control de versiones</w:t>
+      </w:r>
+    </w:p>
+    <w:p>
+      <w:pPr>
+        <w:pStyle w:val="Prrafodelista"/>
+        <w:numPr>
+          <w:ilvl w:val="0"/>
+          <w:numId w:val="17"/>
+        </w:numPr>
+      </w:pPr>
+      <w:r>
+        <w:t>Git.</w:t>
+      </w:r>
+    </w:p>
+    <w:p>
+      <w:pPr>
+        <w:pStyle w:val="Prrafodelista"/>
+        <w:numPr>
+          <w:ilvl w:val="0"/>
+          <w:numId w:val="17"/>
+        </w:numPr>
+      </w:pPr>
+      <w:r>
+        <w:t>SVN (apache subversion).</w:t>
+      </w:r>
+    </w:p>
+    <w:p>
+      <w:pPr>
+        <w:pStyle w:val="Prrafodelista"/>
+        <w:numPr>
+          <w:ilvl w:val="0"/>
+          <w:numId w:val="17"/>
+        </w:numPr>
+      </w:pPr>
+      <w:r>
+        <w:t>CVS.</w:t>
+      </w:r>
+    </w:p>
+    <w:p>
+      <w:pPr>
+        <w:pStyle w:val="Prrafodelista"/>
+        <w:numPr>
+          <w:ilvl w:val="0"/>
+          <w:numId w:val="17"/>
+        </w:numPr>
+      </w:pPr>
+      <w:r>
+        <w:t>Mercurial.</w:t>
+      </w:r>
+    </w:p>
+    <w:p>
+      <w:pPr>
+        <w:pStyle w:val="Prrafodelista"/>
+        <w:numPr>
+          <w:ilvl w:val="0"/>
+          <w:numId w:val="17"/>
+        </w:numPr>
+      </w:pPr>
+      <w:r>
+        <w:t>Monotone.</w:t>
+      </w:r>
+    </w:p>
+    <w:p>
+      <w:pPr>
+        <w:pStyle w:val="Prrafodelista"/>
+        <w:ind w:left="1428"/>
+      </w:pPr>
     </w:p>
     <w:p>
       <w:pPr>
@@ -213,13 +465,15 @@
         </w:rPr>
       </w:pPr>
       <w:r>
-        <w:t>¿</w:t>
-      </w:r>
-      <w:r>
-        <w:t xml:space="preserve">Para qué sirve </w:t>
-      </w:r>
-      <w:r>
-        <w:t>el repositorio?</w:t>
+        <w:t>¿Cuál es la diferencia entre trabajar con bloqueo o sin bloqueo?</w:t>
+      </w:r>
+    </w:p>
+    <w:p>
+      <w:pPr>
+        <w:ind w:left="708"/>
+      </w:pPr>
+      <w:r>
+        <w:t>El trabajo con esta característica permite evitar el conflicto de versiones si 2 o más colaboradores están realizando en el mismo archivo, existe la posibilidad de utilizar una estrategia bloquear-modificar-desbloquear o bien, copiar-modificar-fusionar.</w:t>
       </w:r>
     </w:p>
     <w:p>
@@ -235,7 +489,28 @@
         </w:rPr>
       </w:pPr>
       <w:r>
-        <w:t>¿Qué es una copia de trabajo?</w:t>
+        <w:t>¿</w:t>
+      </w:r>
+      <w:r>
+        <w:t xml:space="preserve">Para qué sirve </w:t>
+      </w:r>
+      <w:r>
+        <w:t>el repositorio?</w:t>
+      </w:r>
+    </w:p>
+    <w:p>
+      <w:pPr>
+        <w:ind w:left="708"/>
+        <w:rPr>
+          <w:b/>
+          <w:bCs/>
+        </w:rPr>
+      </w:pPr>
+      <w:r>
+        <w:rPr>
+          <w:rStyle w:val="ui-provider"/>
+        </w:rPr>
+        <w:t>Crear, guardar y modificar uno o varios trabajos en un almacenamiento online para ser editado por diversas personas.</w:t>
       </w:r>
     </w:p>
     <w:p>
@@ -251,15 +526,18 @@
         </w:rPr>
       </w:pPr>
       <w:r>
-        <w:t xml:space="preserve">¿Qué significa realizar un </w:t>
-      </w:r>
-      <w:proofErr w:type="spellStart"/>
-      <w:r>
-        <w:t>merge</w:t>
-      </w:r>
-      <w:proofErr w:type="spellEnd"/>
-      <w:r>
-        <w:t xml:space="preserve"> de los cambios y qué implica?</w:t>
+        <w:t>¿Qué es una copia de trabajo?</w:t>
+      </w:r>
+    </w:p>
+    <w:p>
+      <w:pPr>
+        <w:ind w:left="720"/>
+      </w:pPr>
+      <w:r>
+        <w:t>Es una copia de</w:t>
+      </w:r>
+      <w:r>
+        <w:t xml:space="preserve"> los archivos existentes en el repositorio que deben utilizar cada uno de los usuarios para realizar los cambios en ellos.</w:t>
       </w:r>
     </w:p>
     <w:p>
@@ -269,91 +547,105 @@
           <w:ilvl w:val="0"/>
           <w:numId w:val="11"/>
         </w:numPr>
-      </w:pPr>
-      <w:r>
-        <w:t>¿Cómo trabajar en equipo con Git, sin morir en el intento?</w:t>
-      </w:r>
-    </w:p>
-    <w:p>
-      <w:pPr>
-        <w:jc w:val="both"/>
         <w:rPr>
           <w:b/>
           <w:bCs/>
         </w:rPr>
       </w:pPr>
       <w:r>
+        <w:t>¿Qué significa realizar un merge de los cambios y qué implica?</w:t>
+      </w:r>
+    </w:p>
+    <w:p>
+      <w:pPr>
+        <w:ind w:left="708"/>
+      </w:pPr>
+      <w:r>
+        <w:t>Es la forma en la cual se vuelve a unir el historial de cambios en el archivo que se modificó antes de hacer el reléase.</w:t>
+      </w:r>
+    </w:p>
+    <w:p>
+      <w:pPr>
+        <w:pStyle w:val="Prrafodelista"/>
+        <w:numPr>
+          <w:ilvl w:val="0"/>
+          <w:numId w:val="11"/>
+        </w:numPr>
+      </w:pPr>
+      <w:r>
+        <w:t>¿Cómo trabajar en equipo con Git, sin morir en el intento?</w:t>
+      </w:r>
+    </w:p>
+    <w:p>
+      <w:pPr>
+        <w:ind w:left="708"/>
+      </w:pPr>
+      <w:r>
+        <w:t>Orden, el equipo debe tener claro la forma de trabajo y los tiempos de acceso y cambios a los archivos.</w:t>
+      </w:r>
+    </w:p>
+    <w:p>
+      <w:pPr>
+        <w:ind w:left="708"/>
+      </w:pPr>
+      <w:r>
+        <w:t>Comunicación, antes de realizar un merge o un release se debe informar a los compañeros sobre el proceso que se va a ejecutar.</w:t>
+      </w:r>
+    </w:p>
+    <w:p>
+      <w:pPr>
+        <w:jc w:val="both"/>
         <w:rPr>
           <w:b/>
           <w:bCs/>
         </w:rPr>
-        <w:t>Elabore una pequeña encuesta, tome en cuenta algunos de las siguientes preguntas, queda a gusto del grupo tomarlas en cuenta o formular sus propias preguntas, no olvide agregar preguntas de tipo demográfico como edad, sexo y lugar de residencia por provincia.</w:t>
-      </w:r>
-    </w:p>
-    <w:p>
-      <w:pPr>
+      </w:pPr>
+      <w:r>
         <w:rPr>
           <w:b/>
           <w:bCs/>
         </w:rPr>
-      </w:pPr>
-      <w:r>
+        <w:t>Elabore una pequeña encuesta, tome en cuenta algunos de las siguientes preguntas, queda a gusto del grupo tomarlas en cuenta o formular sus propias preguntas, no olvide agregar preguntas de tipo demográfico como edad, sexo y lugar de residencia por provincia.</w:t>
+      </w:r>
+    </w:p>
+    <w:p>
+      <w:pPr>
         <w:rPr>
           <w:b/>
           <w:bCs/>
         </w:rPr>
-        <w:t>¿Sabes lo que es un sistema control de versiones?</w:t>
-      </w:r>
-    </w:p>
-    <w:p>
-      <w:proofErr w:type="gramStart"/>
-      <w:r>
-        <w:t>( )</w:t>
-      </w:r>
-      <w:proofErr w:type="gramEnd"/>
-      <w:r>
-        <w:t xml:space="preserve"> Si</w:t>
-      </w:r>
-    </w:p>
-    <w:p>
-      <w:proofErr w:type="gramStart"/>
-      <w:r>
-        <w:t>( )</w:t>
-      </w:r>
-      <w:proofErr w:type="gramEnd"/>
-      <w:r>
-        <w:t xml:space="preserve"> No</w:t>
-      </w:r>
-    </w:p>
-    <w:p>
-      <w:pPr>
+      </w:pPr>
+      <w:r>
         <w:rPr>
           <w:b/>
           <w:bCs/>
         </w:rPr>
-      </w:pPr>
-      <w:r>
+        <w:t>¿Sabes lo que es un sistema control de versiones?</w:t>
+      </w:r>
+    </w:p>
+    <w:p>
+      <w:r>
+        <w:t>( ) Si</w:t>
+      </w:r>
+    </w:p>
+    <w:p>
+      <w:r>
+        <w:t>( ) No</w:t>
+      </w:r>
+    </w:p>
+    <w:p>
+      <w:pPr>
         <w:rPr>
           <w:b/>
           <w:bCs/>
         </w:rPr>
-        <w:t xml:space="preserve">¿Sabes lo que es </w:t>
-      </w:r>
-      <w:proofErr w:type="spellStart"/>
+      </w:pPr>
       <w:r>
         <w:rPr>
           <w:b/>
           <w:bCs/>
         </w:rPr>
-        <w:t>Github</w:t>
-      </w:r>
-      <w:proofErr w:type="spellEnd"/>
-      <w:r>
-        <w:rPr>
-          <w:b/>
-          <w:bCs/>
-        </w:rPr>
-        <w:t>?</w:t>
+        <w:t>¿Sabes lo que es Github?</w:t>
       </w:r>
     </w:p>
     <w:p>
@@ -366,7 +658,6 @@
           <w:shd w:val="clear" w:color="auto" w:fill="FFFFFF"/>
         </w:rPr>
       </w:pPr>
-      <w:proofErr w:type="gramStart"/>
       <w:r>
         <w:rPr>
           <w:rFonts w:ascii="Arial" w:hAnsi="Arial" w:cs="Arial"/>
@@ -375,10 +666,12 @@
           <w:szCs w:val="21"/>
           <w:shd w:val="clear" w:color="auto" w:fill="FFFFFF"/>
         </w:rPr>
-        <w:t>( )</w:t>
-      </w:r>
-      <w:proofErr w:type="gramEnd"/>
-      <w:r>
+        <w:lastRenderedPageBreak/>
+        <w:t>( ) Se lo que es Github</w:t>
+      </w:r>
+    </w:p>
+    <w:p>
+      <w:pPr>
         <w:rPr>
           <w:rFonts w:ascii="Arial" w:hAnsi="Arial" w:cs="Arial"/>
           <w:color w:val="252525"/>
@@ -386,9 +679,7 @@
           <w:szCs w:val="21"/>
           <w:shd w:val="clear" w:color="auto" w:fill="FFFFFF"/>
         </w:rPr>
-        <w:t xml:space="preserve"> Se lo que es </w:t>
-      </w:r>
-      <w:proofErr w:type="spellStart"/>
+      </w:pPr>
       <w:r>
         <w:rPr>
           <w:rFonts w:ascii="Arial" w:hAnsi="Arial" w:cs="Arial"/>
@@ -397,9 +688,8 @@
           <w:szCs w:val="21"/>
           <w:shd w:val="clear" w:color="auto" w:fill="FFFFFF"/>
         </w:rPr>
-        <w:t>Github</w:t>
-      </w:r>
-      <w:proofErr w:type="spellEnd"/>
+        <w:t>( ) Se usarlo</w:t>
+      </w:r>
     </w:p>
     <w:p>
       <w:pPr>
@@ -411,7 +701,6 @@
           <w:shd w:val="clear" w:color="auto" w:fill="FFFFFF"/>
         </w:rPr>
       </w:pPr>
-      <w:proofErr w:type="gramStart"/>
       <w:r>
         <w:rPr>
           <w:rFonts w:ascii="Arial" w:hAnsi="Arial" w:cs="Arial"/>
@@ -420,9 +709,10 @@
           <w:szCs w:val="21"/>
           <w:shd w:val="clear" w:color="auto" w:fill="FFFFFF"/>
         </w:rPr>
-        <w:t>( )</w:t>
-      </w:r>
-      <w:proofErr w:type="gramEnd"/>
+        <w:t>( ) No se lo que es</w:t>
+      </w:r>
+    </w:p>
+    <w:p>
       <w:r>
         <w:rPr>
           <w:rFonts w:ascii="Arial" w:hAnsi="Arial" w:cs="Arial"/>
@@ -431,11 +721,30 @@
           <w:szCs w:val="21"/>
           <w:shd w:val="clear" w:color="auto" w:fill="FFFFFF"/>
         </w:rPr>
-        <w:t xml:space="preserve"> Se usarlo</w:t>
-      </w:r>
-    </w:p>
-    <w:p>
-      <w:pPr>
+        <w:t xml:space="preserve">( ) </w:t>
+      </w:r>
+      <w:r>
+        <w:t>No se usarlo</w:t>
+      </w:r>
+    </w:p>
+    <w:p/>
+    <w:p>
+      <w:pPr>
+        <w:rPr>
+          <w:b/>
+          <w:bCs/>
+        </w:rPr>
+      </w:pPr>
+      <w:r>
+        <w:rPr>
+          <w:b/>
+          <w:bCs/>
+        </w:rPr>
+        <w:t>Que plataformas utiliza para guardar Código:</w:t>
+      </w:r>
+    </w:p>
+    <w:p>
+      <w:r>
         <w:rPr>
           <w:rFonts w:ascii="Arial" w:hAnsi="Arial" w:cs="Arial"/>
           <w:color w:val="252525"/>
@@ -443,8 +752,13 @@
           <w:szCs w:val="21"/>
           <w:shd w:val="clear" w:color="auto" w:fill="FFFFFF"/>
         </w:rPr>
-      </w:pPr>
-      <w:proofErr w:type="gramStart"/>
+        <w:t xml:space="preserve">( ) </w:t>
+      </w:r>
+      <w:r>
+        <w:t>Dropbpx</w:t>
+      </w:r>
+    </w:p>
+    <w:p>
       <w:r>
         <w:rPr>
           <w:rFonts w:ascii="Arial" w:hAnsi="Arial" w:cs="Arial"/>
@@ -453,9 +767,13 @@
           <w:szCs w:val="21"/>
           <w:shd w:val="clear" w:color="auto" w:fill="FFFFFF"/>
         </w:rPr>
-        <w:t>( )</w:t>
-      </w:r>
-      <w:proofErr w:type="gramEnd"/>
+        <w:t xml:space="preserve">( ) </w:t>
+      </w:r>
+      <w:r>
+        <w:t>Drive</w:t>
+      </w:r>
+    </w:p>
+    <w:p>
       <w:r>
         <w:rPr>
           <w:rFonts w:ascii="Arial" w:hAnsi="Arial" w:cs="Arial"/>
@@ -464,9 +782,13 @@
           <w:szCs w:val="21"/>
           <w:shd w:val="clear" w:color="auto" w:fill="FFFFFF"/>
         </w:rPr>
-        <w:t xml:space="preserve"> No </w:t>
-      </w:r>
-      <w:proofErr w:type="spellStart"/>
+        <w:t xml:space="preserve">( ) </w:t>
+      </w:r>
+      <w:r>
+        <w:t>GitHub</w:t>
+      </w:r>
+    </w:p>
+    <w:p>
       <w:r>
         <w:rPr>
           <w:rFonts w:ascii="Arial" w:hAnsi="Arial" w:cs="Arial"/>
@@ -475,10 +797,30 @@
           <w:szCs w:val="21"/>
           <w:shd w:val="clear" w:color="auto" w:fill="FFFFFF"/>
         </w:rPr>
-        <w:t>se</w:t>
-      </w:r>
-      <w:proofErr w:type="spellEnd"/>
-      <w:r>
+        <w:t xml:space="preserve">( ) </w:t>
+      </w:r>
+      <w:r>
+        <w:t>Otro:_____________</w:t>
+      </w:r>
+    </w:p>
+    <w:p/>
+    <w:p>
+      <w:pPr>
+        <w:rPr>
+          <w:b/>
+          <w:bCs/>
+        </w:rPr>
+      </w:pPr>
+      <w:r>
+        <w:rPr>
+          <w:b/>
+          <w:bCs/>
+        </w:rPr>
+        <w:t>¿Te parecería bien compartir tu código con todo el mundo y que puedan usarlo?</w:t>
+      </w:r>
+    </w:p>
+    <w:p>
+      <w:pPr>
         <w:rPr>
           <w:rFonts w:ascii="Arial" w:hAnsi="Arial" w:cs="Arial"/>
           <w:color w:val="252525"/>
@@ -486,11 +828,7 @@
           <w:szCs w:val="21"/>
           <w:shd w:val="clear" w:color="auto" w:fill="FFFFFF"/>
         </w:rPr>
-        <w:t xml:space="preserve"> lo que es</w:t>
-      </w:r>
-    </w:p>
-    <w:p>
-      <w:proofErr w:type="gramStart"/>
+      </w:pPr>
       <w:r>
         <w:rPr>
           <w:rFonts w:ascii="Arial" w:hAnsi="Arial" w:cs="Arial"/>
@@ -499,10 +837,11 @@
           <w:szCs w:val="21"/>
           <w:shd w:val="clear" w:color="auto" w:fill="FFFFFF"/>
         </w:rPr>
-        <w:t>( )</w:t>
-      </w:r>
-      <w:proofErr w:type="gramEnd"/>
-      <w:r>
+        <w:t>( ) Compartir Código</w:t>
+      </w:r>
+    </w:p>
+    <w:p>
+      <w:pPr>
         <w:rPr>
           <w:rFonts w:ascii="Arial" w:hAnsi="Arial" w:cs="Arial"/>
           <w:color w:val="252525"/>
@@ -510,30 +849,7 @@
           <w:szCs w:val="21"/>
           <w:shd w:val="clear" w:color="auto" w:fill="FFFFFF"/>
         </w:rPr>
-        <w:t xml:space="preserve"> </w:t>
-      </w:r>
-      <w:r>
-        <w:t>No se usarlo</w:t>
-      </w:r>
-    </w:p>
-    <w:p/>
-    <w:p>
-      <w:pPr>
-        <w:rPr>
-          <w:b/>
-          <w:bCs/>
-        </w:rPr>
-      </w:pPr>
-      <w:r>
-        <w:rPr>
-          <w:b/>
-          <w:bCs/>
-        </w:rPr>
-        <w:t>Que plataformas utiliza para guardar Código:</w:t>
-      </w:r>
-    </w:p>
-    <w:p>
-      <w:proofErr w:type="gramStart"/>
+      </w:pPr>
       <w:r>
         <w:rPr>
           <w:rFonts w:ascii="Arial" w:hAnsi="Arial" w:cs="Arial"/>
@@ -542,187 +858,7 @@
           <w:szCs w:val="21"/>
           <w:shd w:val="clear" w:color="auto" w:fill="FFFFFF"/>
         </w:rPr>
-        <w:t>( )</w:t>
-      </w:r>
-      <w:proofErr w:type="gramEnd"/>
-      <w:r>
-        <w:rPr>
-          <w:rFonts w:ascii="Arial" w:hAnsi="Arial" w:cs="Arial"/>
-          <w:color w:val="252525"/>
-          <w:sz w:val="21"/>
-          <w:szCs w:val="21"/>
-          <w:shd w:val="clear" w:color="auto" w:fill="FFFFFF"/>
-        </w:rPr>
-        <w:t xml:space="preserve"> </w:t>
-      </w:r>
-      <w:proofErr w:type="spellStart"/>
-      <w:r>
-        <w:t>Dropbpx</w:t>
-      </w:r>
-      <w:proofErr w:type="spellEnd"/>
-    </w:p>
-    <w:p>
-      <w:proofErr w:type="gramStart"/>
-      <w:r>
-        <w:rPr>
-          <w:rFonts w:ascii="Arial" w:hAnsi="Arial" w:cs="Arial"/>
-          <w:color w:val="252525"/>
-          <w:sz w:val="21"/>
-          <w:szCs w:val="21"/>
-          <w:shd w:val="clear" w:color="auto" w:fill="FFFFFF"/>
-        </w:rPr>
-        <w:t>( )</w:t>
-      </w:r>
-      <w:proofErr w:type="gramEnd"/>
-      <w:r>
-        <w:rPr>
-          <w:rFonts w:ascii="Arial" w:hAnsi="Arial" w:cs="Arial"/>
-          <w:color w:val="252525"/>
-          <w:sz w:val="21"/>
-          <w:szCs w:val="21"/>
-          <w:shd w:val="clear" w:color="auto" w:fill="FFFFFF"/>
-        </w:rPr>
-        <w:t xml:space="preserve"> </w:t>
-      </w:r>
-      <w:r>
-        <w:t>Drive</w:t>
-      </w:r>
-    </w:p>
-    <w:p>
-      <w:proofErr w:type="gramStart"/>
-      <w:r>
-        <w:rPr>
-          <w:rFonts w:ascii="Arial" w:hAnsi="Arial" w:cs="Arial"/>
-          <w:color w:val="252525"/>
-          <w:sz w:val="21"/>
-          <w:szCs w:val="21"/>
-          <w:shd w:val="clear" w:color="auto" w:fill="FFFFFF"/>
-        </w:rPr>
-        <w:lastRenderedPageBreak/>
-        <w:t>( )</w:t>
-      </w:r>
-      <w:proofErr w:type="gramEnd"/>
-      <w:r>
-        <w:rPr>
-          <w:rFonts w:ascii="Arial" w:hAnsi="Arial" w:cs="Arial"/>
-          <w:color w:val="252525"/>
-          <w:sz w:val="21"/>
-          <w:szCs w:val="21"/>
-          <w:shd w:val="clear" w:color="auto" w:fill="FFFFFF"/>
-        </w:rPr>
-        <w:t xml:space="preserve"> </w:t>
-      </w:r>
-      <w:r>
-        <w:t>GitHub</w:t>
-      </w:r>
-    </w:p>
-    <w:p>
-      <w:proofErr w:type="gramStart"/>
-      <w:r>
-        <w:rPr>
-          <w:rFonts w:ascii="Arial" w:hAnsi="Arial" w:cs="Arial"/>
-          <w:color w:val="252525"/>
-          <w:sz w:val="21"/>
-          <w:szCs w:val="21"/>
-          <w:shd w:val="clear" w:color="auto" w:fill="FFFFFF"/>
-        </w:rPr>
-        <w:t>( )</w:t>
-      </w:r>
-      <w:proofErr w:type="gramEnd"/>
-      <w:r>
-        <w:rPr>
-          <w:rFonts w:ascii="Arial" w:hAnsi="Arial" w:cs="Arial"/>
-          <w:color w:val="252525"/>
-          <w:sz w:val="21"/>
-          <w:szCs w:val="21"/>
-          <w:shd w:val="clear" w:color="auto" w:fill="FFFFFF"/>
-        </w:rPr>
-        <w:t xml:space="preserve"> </w:t>
-      </w:r>
-      <w:r>
-        <w:t>Otro:_____________</w:t>
-      </w:r>
-    </w:p>
-    <w:p/>
-    <w:p>
-      <w:pPr>
-        <w:rPr>
-          <w:b/>
-          <w:bCs/>
-        </w:rPr>
-      </w:pPr>
-      <w:r>
-        <w:rPr>
-          <w:b/>
-          <w:bCs/>
-        </w:rPr>
-        <w:t>¿Te parecería bien compartir tu código con todo el mundo y que puedan usarlo?</w:t>
-      </w:r>
-    </w:p>
-    <w:p>
-      <w:pPr>
-        <w:rPr>
-          <w:rFonts w:ascii="Arial" w:hAnsi="Arial" w:cs="Arial"/>
-          <w:color w:val="252525"/>
-          <w:sz w:val="21"/>
-          <w:szCs w:val="21"/>
-          <w:shd w:val="clear" w:color="auto" w:fill="FFFFFF"/>
-        </w:rPr>
-      </w:pPr>
-      <w:proofErr w:type="gramStart"/>
-      <w:r>
-        <w:rPr>
-          <w:rFonts w:ascii="Arial" w:hAnsi="Arial" w:cs="Arial"/>
-          <w:color w:val="252525"/>
-          <w:sz w:val="21"/>
-          <w:szCs w:val="21"/>
-          <w:shd w:val="clear" w:color="auto" w:fill="FFFFFF"/>
-        </w:rPr>
-        <w:t>( )</w:t>
-      </w:r>
-      <w:proofErr w:type="gramEnd"/>
-      <w:r>
-        <w:rPr>
-          <w:rFonts w:ascii="Arial" w:hAnsi="Arial" w:cs="Arial"/>
-          <w:color w:val="252525"/>
-          <w:sz w:val="21"/>
-          <w:szCs w:val="21"/>
-          <w:shd w:val="clear" w:color="auto" w:fill="FFFFFF"/>
-        </w:rPr>
-        <w:t xml:space="preserve"> Compartir Código</w:t>
-      </w:r>
-    </w:p>
-    <w:p>
-      <w:pPr>
-        <w:rPr>
-          <w:rFonts w:ascii="Arial" w:hAnsi="Arial" w:cs="Arial"/>
-          <w:color w:val="252525"/>
-          <w:sz w:val="21"/>
-          <w:szCs w:val="21"/>
-          <w:shd w:val="clear" w:color="auto" w:fill="FFFFFF"/>
-        </w:rPr>
-      </w:pPr>
-      <w:proofErr w:type="gramStart"/>
-      <w:r>
-        <w:rPr>
-          <w:rFonts w:ascii="Arial" w:hAnsi="Arial" w:cs="Arial"/>
-          <w:color w:val="252525"/>
-          <w:sz w:val="21"/>
-          <w:szCs w:val="21"/>
-          <w:shd w:val="clear" w:color="auto" w:fill="FFFFFF"/>
-        </w:rPr>
-        <w:t>( )</w:t>
-      </w:r>
-      <w:proofErr w:type="gramEnd"/>
-      <w:r>
-        <w:rPr>
-          <w:rFonts w:ascii="Arial" w:hAnsi="Arial" w:cs="Arial"/>
-          <w:color w:val="252525"/>
-          <w:sz w:val="21"/>
-          <w:szCs w:val="21"/>
-          <w:shd w:val="clear" w:color="auto" w:fill="FFFFFF"/>
-        </w:rPr>
-        <w:t xml:space="preserve"> No Compartir Código</w:t>
+        <w:t>( ) No Compartir Código</w:t>
       </w:r>
     </w:p>
     <w:p>
@@ -751,8 +887,8 @@
       </w:r>
     </w:p>
     <w:sectPr>
-      <w:headerReference w:type="default" r:id="rId8"/>
-      <w:footerReference w:type="default" r:id="rId9"/>
+      <w:headerReference w:type="default" r:id="rId9"/>
+      <w:footerReference w:type="default" r:id="rId10"/>
       <w:pgSz w:w="12240" w:h="15840"/>
       <w:pgMar w:top="1560" w:right="1701" w:bottom="1417" w:left="1701" w:header="708" w:footer="708" w:gutter="0"/>
       <w:cols w:space="708"/>
@@ -797,7 +933,6 @@
         <w:docPartUnique/>
       </w:docPartObj>
     </w:sdtPr>
-    <w:sdtEndPr/>
     <w:sdtContent>
       <w:p>
         <w:pPr>
@@ -1100,6 +1235,119 @@
     </w:lvl>
   </w:abstractNum>
   <w:abstractNum w:abstractNumId="2" w15:restartNumberingAfterBreak="0">
+    <w:nsid w:val="2A780B6E"/>
+    <w:multiLevelType w:val="hybridMultilevel"/>
+    <w:tmpl w:val="3C38B98E"/>
+    <w:lvl w:ilvl="0" w:tplc="140A0001">
+      <w:start w:val="1"/>
+      <w:numFmt w:val="bullet"/>
+      <w:lvlText w:val=""/>
+      <w:lvlJc w:val="left"/>
+      <w:pPr>
+        <w:ind w:left="1428" w:hanging="360"/>
+      </w:pPr>
+      <w:rPr>
+        <w:rFonts w:ascii="Symbol" w:hAnsi="Symbol" w:hint="default"/>
+      </w:rPr>
+    </w:lvl>
+    <w:lvl w:ilvl="1" w:tplc="140A0003" w:tentative="1">
+      <w:start w:val="1"/>
+      <w:numFmt w:val="bullet"/>
+      <w:lvlText w:val="o"/>
+      <w:lvlJc w:val="left"/>
+      <w:pPr>
+        <w:ind w:left="2148" w:hanging="360"/>
+      </w:pPr>
+      <w:rPr>
+        <w:rFonts w:ascii="Courier New" w:hAnsi="Courier New" w:cs="Courier New" w:hint="default"/>
+      </w:rPr>
+    </w:lvl>
+    <w:lvl w:ilvl="2" w:tplc="140A0005" w:tentative="1">
+      <w:start w:val="1"/>
+      <w:numFmt w:val="bullet"/>
+      <w:lvlText w:val=""/>
+      <w:lvlJc w:val="left"/>
+      <w:pPr>
+        <w:ind w:left="2868" w:hanging="360"/>
+      </w:pPr>
+      <w:rPr>
+        <w:rFonts w:ascii="Wingdings" w:hAnsi="Wingdings" w:hint="default"/>
+      </w:rPr>
+    </w:lvl>
+    <w:lvl w:ilvl="3" w:tplc="140A0001" w:tentative="1">
+      <w:start w:val="1"/>
+      <w:numFmt w:val="bullet"/>
+      <w:lvlText w:val=""/>
+      <w:lvlJc w:val="left"/>
+      <w:pPr>
+        <w:ind w:left="3588" w:hanging="360"/>
+      </w:pPr>
+      <w:rPr>
+        <w:rFonts w:ascii="Symbol" w:hAnsi="Symbol" w:hint="default"/>
+      </w:rPr>
+    </w:lvl>
+    <w:lvl w:ilvl="4" w:tplc="140A0003" w:tentative="1">
+      <w:start w:val="1"/>
+      <w:numFmt w:val="bullet"/>
+      <w:lvlText w:val="o"/>
+      <w:lvlJc w:val="left"/>
+      <w:pPr>
+        <w:ind w:left="4308" w:hanging="360"/>
+      </w:pPr>
+      <w:rPr>
+        <w:rFonts w:ascii="Courier New" w:hAnsi="Courier New" w:cs="Courier New" w:hint="default"/>
+      </w:rPr>
+    </w:lvl>
+    <w:lvl w:ilvl="5" w:tplc="140A0005" w:tentative="1">
+      <w:start w:val="1"/>
+      <w:numFmt w:val="bullet"/>
+      <w:lvlText w:val=""/>
+      <w:lvlJc w:val="left"/>
+      <w:pPr>
+        <w:ind w:left="5028" w:hanging="360"/>
+      </w:pPr>
+      <w:rPr>
+        <w:rFonts w:ascii="Wingdings" w:hAnsi="Wingdings" w:hint="default"/>
+      </w:rPr>
+    </w:lvl>
+    <w:lvl w:ilvl="6" w:tplc="140A0001" w:tentative="1">
+      <w:start w:val="1"/>
+      <w:numFmt w:val="bullet"/>
+      <w:lvlText w:val=""/>
+      <w:lvlJc w:val="left"/>
+      <w:pPr>
+        <w:ind w:left="5748" w:hanging="360"/>
+      </w:pPr>
+      <w:rPr>
+        <w:rFonts w:ascii="Symbol" w:hAnsi="Symbol" w:hint="default"/>
+      </w:rPr>
+    </w:lvl>
+    <w:lvl w:ilvl="7" w:tplc="140A0003" w:tentative="1">
+      <w:start w:val="1"/>
+      <w:numFmt w:val="bullet"/>
+      <w:lvlText w:val="o"/>
+      <w:lvlJc w:val="left"/>
+      <w:pPr>
+        <w:ind w:left="6468" w:hanging="360"/>
+      </w:pPr>
+      <w:rPr>
+        <w:rFonts w:ascii="Courier New" w:hAnsi="Courier New" w:cs="Courier New" w:hint="default"/>
+      </w:rPr>
+    </w:lvl>
+    <w:lvl w:ilvl="8" w:tplc="140A0005" w:tentative="1">
+      <w:start w:val="1"/>
+      <w:numFmt w:val="bullet"/>
+      <w:lvlText w:val=""/>
+      <w:lvlJc w:val="left"/>
+      <w:pPr>
+        <w:ind w:left="7188" w:hanging="360"/>
+      </w:pPr>
+      <w:rPr>
+        <w:rFonts w:ascii="Wingdings" w:hAnsi="Wingdings" w:hint="default"/>
+      </w:rPr>
+    </w:lvl>
+  </w:abstractNum>
+  <w:abstractNum w:abstractNumId="3" w15:restartNumberingAfterBreak="0">
     <w:nsid w:val="3BD87E28"/>
     <w:multiLevelType w:val="hybridMultilevel"/>
     <w:tmpl w:val="0206E8FA"/>
@@ -1188,7 +1436,7 @@
       </w:pPr>
     </w:lvl>
   </w:abstractNum>
-  <w:abstractNum w:abstractNumId="3" w15:restartNumberingAfterBreak="0">
+  <w:abstractNum w:abstractNumId="4" w15:restartNumberingAfterBreak="0">
     <w:nsid w:val="3CA13C09"/>
     <w:multiLevelType w:val="hybridMultilevel"/>
     <w:tmpl w:val="D66ED266"/>
@@ -1274,7 +1522,7 @@
       </w:pPr>
     </w:lvl>
   </w:abstractNum>
-  <w:abstractNum w:abstractNumId="4" w15:restartNumberingAfterBreak="0">
+  <w:abstractNum w:abstractNumId="5" w15:restartNumberingAfterBreak="0">
     <w:nsid w:val="46600C24"/>
     <w:multiLevelType w:val="hybridMultilevel"/>
     <w:tmpl w:val="374E35DA"/>
@@ -1363,7 +1611,7 @@
       </w:pPr>
     </w:lvl>
   </w:abstractNum>
-  <w:abstractNum w:abstractNumId="5" w15:restartNumberingAfterBreak="0">
+  <w:abstractNum w:abstractNumId="6" w15:restartNumberingAfterBreak="0">
     <w:nsid w:val="4F827831"/>
     <w:multiLevelType w:val="hybridMultilevel"/>
     <w:tmpl w:val="6444D8DA"/>
@@ -1449,7 +1697,7 @@
       </w:pPr>
     </w:lvl>
   </w:abstractNum>
-  <w:abstractNum w:abstractNumId="6" w15:restartNumberingAfterBreak="0">
+  <w:abstractNum w:abstractNumId="7" w15:restartNumberingAfterBreak="0">
     <w:nsid w:val="577A2476"/>
     <w:multiLevelType w:val="hybridMultilevel"/>
     <w:tmpl w:val="E44A65D4"/>
@@ -1535,7 +1783,7 @@
       </w:pPr>
     </w:lvl>
   </w:abstractNum>
-  <w:abstractNum w:abstractNumId="7" w15:restartNumberingAfterBreak="0">
+  <w:abstractNum w:abstractNumId="8" w15:restartNumberingAfterBreak="0">
     <w:nsid w:val="5FE225D5"/>
     <w:multiLevelType w:val="hybridMultilevel"/>
     <w:tmpl w:val="41F23D46"/>
@@ -1621,7 +1869,7 @@
       </w:pPr>
     </w:lvl>
   </w:abstractNum>
-  <w:abstractNum w:abstractNumId="8" w15:restartNumberingAfterBreak="0">
+  <w:abstractNum w:abstractNumId="9" w15:restartNumberingAfterBreak="0">
     <w:nsid w:val="63296009"/>
     <w:multiLevelType w:val="hybridMultilevel"/>
     <w:tmpl w:val="D20A6E00"/>
@@ -1710,7 +1958,7 @@
       </w:pPr>
     </w:lvl>
   </w:abstractNum>
-  <w:abstractNum w:abstractNumId="9" w15:restartNumberingAfterBreak="0">
+  <w:abstractNum w:abstractNumId="10" w15:restartNumberingAfterBreak="0">
     <w:nsid w:val="63A57570"/>
     <w:multiLevelType w:val="hybridMultilevel"/>
     <w:tmpl w:val="86B09D34"/>
@@ -1799,7 +2047,7 @@
       </w:pPr>
     </w:lvl>
   </w:abstractNum>
-  <w:abstractNum w:abstractNumId="10" w15:restartNumberingAfterBreak="0">
+  <w:abstractNum w:abstractNumId="11" w15:restartNumberingAfterBreak="0">
     <w:nsid w:val="63A7523D"/>
     <w:multiLevelType w:val="hybridMultilevel"/>
     <w:tmpl w:val="6EA8AFF6"/>
@@ -1885,7 +2133,7 @@
       </w:pPr>
     </w:lvl>
   </w:abstractNum>
-  <w:abstractNum w:abstractNumId="11" w15:restartNumberingAfterBreak="0">
+  <w:abstractNum w:abstractNumId="12" w15:restartNumberingAfterBreak="0">
     <w:nsid w:val="66D82AF4"/>
     <w:multiLevelType w:val="hybridMultilevel"/>
     <w:tmpl w:val="3E3014CA"/>
@@ -1971,7 +2219,7 @@
       </w:pPr>
     </w:lvl>
   </w:abstractNum>
-  <w:abstractNum w:abstractNumId="12" w15:restartNumberingAfterBreak="0">
+  <w:abstractNum w:abstractNumId="13" w15:restartNumberingAfterBreak="0">
     <w:nsid w:val="6E0F058D"/>
     <w:multiLevelType w:val="hybridMultilevel"/>
     <w:tmpl w:val="41F23D46"/>
@@ -2057,7 +2305,7 @@
       </w:pPr>
     </w:lvl>
   </w:abstractNum>
-  <w:abstractNum w:abstractNumId="13" w15:restartNumberingAfterBreak="0">
+  <w:abstractNum w:abstractNumId="14" w15:restartNumberingAfterBreak="0">
     <w:nsid w:val="70DE418D"/>
     <w:multiLevelType w:val="hybridMultilevel"/>
     <w:tmpl w:val="F90257C2"/>
@@ -2197,7 +2445,7 @@
       </w:rPr>
     </w:lvl>
   </w:abstractNum>
-  <w:abstractNum w:abstractNumId="14" w15:restartNumberingAfterBreak="0">
+  <w:abstractNum w:abstractNumId="15" w15:restartNumberingAfterBreak="0">
     <w:nsid w:val="765D2F9E"/>
     <w:multiLevelType w:val="hybridMultilevel"/>
     <w:tmpl w:val="59C42BD8"/>
@@ -2286,7 +2534,7 @@
       </w:pPr>
     </w:lvl>
   </w:abstractNum>
-  <w:abstractNum w:abstractNumId="15" w15:restartNumberingAfterBreak="0">
+  <w:abstractNum w:abstractNumId="16" w15:restartNumberingAfterBreak="0">
     <w:nsid w:val="78860406"/>
     <w:multiLevelType w:val="hybridMultilevel"/>
     <w:tmpl w:val="D222FB7C"/>
@@ -2376,52 +2624,55 @@
     </w:lvl>
   </w:abstractNum>
   <w:num w:numId="1" w16cid:durableId="1600485296">
-    <w:abstractNumId w:val="6"/>
+    <w:abstractNumId w:val="7"/>
   </w:num>
   <w:num w:numId="2" w16cid:durableId="1950358727">
-    <w:abstractNumId w:val="13"/>
+    <w:abstractNumId w:val="14"/>
   </w:num>
   <w:num w:numId="3" w16cid:durableId="795755069">
-    <w:abstractNumId w:val="15"/>
+    <w:abstractNumId w:val="16"/>
   </w:num>
   <w:num w:numId="4" w16cid:durableId="659700202">
-    <w:abstractNumId w:val="2"/>
+    <w:abstractNumId w:val="3"/>
   </w:num>
   <w:num w:numId="5" w16cid:durableId="46540154">
-    <w:abstractNumId w:val="10"/>
+    <w:abstractNumId w:val="11"/>
   </w:num>
   <w:num w:numId="6" w16cid:durableId="1672832372">
-    <w:abstractNumId w:val="11"/>
+    <w:abstractNumId w:val="12"/>
   </w:num>
   <w:num w:numId="7" w16cid:durableId="912397480">
-    <w:abstractNumId w:val="3"/>
+    <w:abstractNumId w:val="4"/>
   </w:num>
   <w:num w:numId="8" w16cid:durableId="556010894">
-    <w:abstractNumId w:val="7"/>
+    <w:abstractNumId w:val="8"/>
   </w:num>
   <w:num w:numId="9" w16cid:durableId="1423798363">
     <w:abstractNumId w:val="1"/>
   </w:num>
   <w:num w:numId="10" w16cid:durableId="471751332">
-    <w:abstractNumId w:val="12"/>
+    <w:abstractNumId w:val="13"/>
   </w:num>
   <w:num w:numId="11" w16cid:durableId="6369892">
+    <w:abstractNumId w:val="10"/>
+  </w:num>
+  <w:num w:numId="12" w16cid:durableId="883980180">
+    <w:abstractNumId w:val="15"/>
+  </w:num>
+  <w:num w:numId="13" w16cid:durableId="11996772">
+    <w:abstractNumId w:val="6"/>
+  </w:num>
+  <w:num w:numId="14" w16cid:durableId="826096096">
     <w:abstractNumId w:val="9"/>
   </w:num>
-  <w:num w:numId="12" w16cid:durableId="883980180">
-    <w:abstractNumId w:val="14"/>
-  </w:num>
-  <w:num w:numId="13" w16cid:durableId="11996772">
+  <w:num w:numId="15" w16cid:durableId="664093371">
     <w:abstractNumId w:val="5"/>
-  </w:num>
-  <w:num w:numId="14" w16cid:durableId="826096096">
-    <w:abstractNumId w:val="8"/>
-  </w:num>
-  <w:num w:numId="15" w16cid:durableId="664093371">
-    <w:abstractNumId w:val="4"/>
   </w:num>
   <w:num w:numId="16" w16cid:durableId="1185292662">
     <w:abstractNumId w:val="0"/>
+  </w:num>
+  <w:num w:numId="17" w16cid:durableId="1572932015">
+    <w:abstractNumId w:val="2"/>
   </w:num>
 </w:numbering>
 </file>
@@ -3024,6 +3275,28 @@
       <w:shd w:val="clear" w:color="auto" w:fill="E1DFDD"/>
     </w:rPr>
   </w:style>
+  <w:style w:type="paragraph" w:styleId="NormalWeb">
+    <w:name w:val="Normal (Web)"/>
+    <w:basedOn w:val="Normal"/>
+    <w:uiPriority w:val="99"/>
+    <w:semiHidden/>
+    <w:unhideWhenUsed/>
+    <w:rsid w:val="0022215F"/>
+    <w:pPr>
+      <w:spacing w:before="100" w:beforeAutospacing="1" w:after="100" w:afterAutospacing="1" w:line="240" w:lineRule="auto"/>
+    </w:pPr>
+    <w:rPr>
+      <w:rFonts w:ascii="Times New Roman" w:eastAsia="Times New Roman" w:hAnsi="Times New Roman" w:cs="Times New Roman"/>
+      <w:sz w:val="24"/>
+      <w:szCs w:val="24"/>
+      <w:lang w:eastAsia="es-CR"/>
+    </w:rPr>
+  </w:style>
+  <w:style w:type="character" w:customStyle="1" w:styleId="ui-provider">
+    <w:name w:val="ui-provider"/>
+    <w:basedOn w:val="Fuentedeprrafopredeter"/>
+    <w:rsid w:val="00B72C43"/>
+  </w:style>
 </w:styles>
 </file>
 

</xml_diff>